<commit_message>
updated fields stats of teams to include shots for 2, 3, ft
</commit_message>
<xml_diff>
--- a/nlp_final_project_207490913_207850280.docx
+++ b/nlp_final_project_207490913_207850280.docx
@@ -7,48 +7,59 @@
         <w:bidi w:val="0"/>
         <w:rPr>
           <w:rFonts w:asciiTheme="minorBidi" w:hAnsiTheme="minorBidi"/>
+          <w:sz w:val="20"/>
+          <w:szCs w:val="20"/>
+          <w:u w:val="single"/>
+        </w:rPr>
+      </w:pPr>
+      <w:r>
+        <w:rPr>
+          <w:rFonts w:asciiTheme="minorBidi" w:hAnsiTheme="minorBidi"/>
+          <w:sz w:val="20"/>
+          <w:szCs w:val="20"/>
+          <w:u w:val="single"/>
+        </w:rPr>
+        <w:t xml:space="preserve">Submitted by: </w:t>
+      </w:r>
+      <w:r>
+        <w:rPr>
+          <w:rFonts w:asciiTheme="minorBidi" w:hAnsiTheme="minorBidi"/>
+          <w:sz w:val="20"/>
+          <w:szCs w:val="20"/>
+          <w:u w:val="single"/>
+        </w:rPr>
+        <w:t xml:space="preserve">Lior Ben Sidi – 207490913, Ido Avital – </w:t>
+      </w:r>
+      <w:r>
+        <w:rPr>
+          <w:rFonts w:asciiTheme="minorBidi" w:hAnsiTheme="minorBidi"/>
+          <w:sz w:val="20"/>
+          <w:szCs w:val="20"/>
+          <w:u w:val="single"/>
+        </w:rPr>
+        <w:t>207850280</w:t>
+      </w:r>
+    </w:p>
+    <w:p>
+      <w:pPr>
+        <w:bidi w:val="0"/>
+        <w:rPr>
+          <w:rFonts w:asciiTheme="minorBidi" w:hAnsiTheme="minorBidi"/>
+          <w:sz w:val="20"/>
+          <w:szCs w:val="20"/>
+          <w:u w:val="single"/>
+        </w:rPr>
+      </w:pPr>
+      <w:r>
+        <w:rPr>
+          <w:rFonts w:asciiTheme="minorBidi" w:hAnsiTheme="minorBidi"/>
           <w:b/>
           <w:bCs/>
           <w:sz w:val="20"/>
           <w:szCs w:val="20"/>
           <w:u w:val="single"/>
         </w:rPr>
-      </w:pPr>
-      <w:r>
-        <w:rPr>
-          <w:rFonts w:asciiTheme="minorBidi" w:hAnsiTheme="minorBidi"/>
-          <w:sz w:val="20"/>
-          <w:szCs w:val="20"/>
-          <w:u w:val="single"/>
-        </w:rPr>
-        <w:t xml:space="preserve">Submitted by: </w:t>
-      </w:r>
-      <w:r>
-        <w:rPr>
-          <w:rFonts w:asciiTheme="minorBidi" w:hAnsiTheme="minorBidi"/>
-          <w:sz w:val="20"/>
-          <w:szCs w:val="20"/>
-          <w:u w:val="single"/>
-        </w:rPr>
-        <w:t xml:space="preserve">Lior Ben Sidi – 207490913, Ido Avital – </w:t>
-      </w:r>
-      <w:r>
-        <w:rPr>
-          <w:rFonts w:asciiTheme="minorBidi" w:hAnsiTheme="minorBidi"/>
-          <w:sz w:val="20"/>
-          <w:szCs w:val="20"/>
-          <w:u w:val="single"/>
-        </w:rPr>
-        <w:t>207850280</w:t>
-      </w:r>
-      <w:r>
-        <w:rPr>
-          <w:rFonts w:asciiTheme="minorBidi" w:hAnsiTheme="minorBidi"/>
-          <w:sz w:val="20"/>
-          <w:szCs w:val="20"/>
-          <w:u w:val="single"/>
-        </w:rPr>
-        <w:br/>
+        <w:t>Introduction</w:t>
       </w:r>
     </w:p>
     <w:p>
@@ -56,6 +67,24 @@
         <w:bidi w:val="0"/>
         <w:rPr>
           <w:rFonts w:asciiTheme="minorBidi" w:hAnsiTheme="minorBidi"/>
+          <w:sz w:val="20"/>
+          <w:szCs w:val="20"/>
+        </w:rPr>
+      </w:pPr>
+      <w:r>
+        <w:rPr>
+          <w:rFonts w:asciiTheme="minorBidi" w:hAnsiTheme="minorBidi"/>
+          <w:sz w:val="20"/>
+          <w:szCs w:val="20"/>
+        </w:rPr>
+        <w:t>In this project, we designed a novel evaluation challenge for Large Language Models (LLMs). The task requires models to convert a chronological play-by-play basketball game log into a full statistical box score, formatted strictly as JSON. This is difficult because it requires temporal reasoning, aggregation of events, and robustness to long contexts, as well as adherence to strict output formatting.</w:t>
+      </w:r>
+    </w:p>
+    <w:p>
+      <w:pPr>
+        <w:bidi w:val="0"/>
+        <w:rPr>
+          <w:rFonts w:asciiTheme="minorBidi" w:hAnsiTheme="minorBidi"/>
           <w:b/>
           <w:bCs/>
           <w:sz w:val="20"/>
@@ -63,12 +92,129 @@
           <w:u w:val="single"/>
         </w:rPr>
       </w:pPr>
+      <w:r>
+        <w:rPr>
+          <w:rFonts w:asciiTheme="minorBidi" w:hAnsiTheme="minorBidi"/>
+          <w:b/>
+          <w:bCs/>
+          <w:sz w:val="20"/>
+          <w:szCs w:val="20"/>
+          <w:u w:val="single"/>
+        </w:rPr>
+        <w:t>Dataset Description</w:t>
+      </w:r>
     </w:p>
     <w:p>
       <w:pPr>
         <w:bidi w:val="0"/>
         <w:rPr>
           <w:rFonts w:asciiTheme="minorBidi" w:hAnsiTheme="minorBidi"/>
+          <w:sz w:val="20"/>
+          <w:szCs w:val="20"/>
+        </w:rPr>
+      </w:pPr>
+      <w:r>
+        <w:rPr>
+          <w:rFonts w:asciiTheme="minorBidi" w:hAnsiTheme="minorBidi"/>
+          <w:sz w:val="20"/>
+          <w:szCs w:val="20"/>
+        </w:rPr>
+        <w:t>The dataset consists of synthetic basketball games generated with Python scripts. Each example includes:</w:t>
+      </w:r>
+      <w:r>
+        <w:rPr>
+          <w:rFonts w:asciiTheme="minorBidi" w:hAnsiTheme="minorBidi"/>
+          <w:sz w:val="20"/>
+          <w:szCs w:val="20"/>
+        </w:rPr>
+        <w:br/>
+        <w:t>- Team rosters (head coach, starting lineup, bench)</w:t>
+      </w:r>
+      <w:r>
+        <w:rPr>
+          <w:rFonts w:asciiTheme="minorBidi" w:hAnsiTheme="minorBidi"/>
+          <w:sz w:val="20"/>
+          <w:szCs w:val="20"/>
+        </w:rPr>
+        <w:br/>
+        <w:t>- A narrative play-by-play log of events</w:t>
+      </w:r>
+      <w:r>
+        <w:rPr>
+          <w:rFonts w:asciiTheme="minorBidi" w:hAnsiTheme="minorBidi"/>
+          <w:sz w:val="20"/>
+          <w:szCs w:val="20"/>
+        </w:rPr>
+        <w:br/>
+        <w:t>- The ground truth final JSON report with full team and player statistics</w:t>
+      </w:r>
+      <w:r>
+        <w:rPr>
+          <w:rFonts w:asciiTheme="minorBidi" w:hAnsiTheme="minorBidi"/>
+          <w:sz w:val="20"/>
+          <w:szCs w:val="20"/>
+        </w:rPr>
+        <w:br/>
+      </w:r>
+      <w:r>
+        <w:rPr>
+          <w:rFonts w:asciiTheme="minorBidi" w:hAnsiTheme="minorBidi"/>
+          <w:sz w:val="20"/>
+          <w:szCs w:val="20"/>
+        </w:rPr>
+        <w:br/>
+        <w:t>The dataset is split into three difficulty levels:</w:t>
+      </w:r>
+      <w:r>
+        <w:rPr>
+          <w:rFonts w:asciiTheme="minorBidi" w:hAnsiTheme="minorBidi"/>
+          <w:sz w:val="20"/>
+          <w:szCs w:val="20"/>
+        </w:rPr>
+        <w:br/>
+        <w:t>- Basic: short logs, simple scoring</w:t>
+      </w:r>
+      <w:r>
+        <w:rPr>
+          <w:rFonts w:asciiTheme="minorBidi" w:hAnsiTheme="minorBidi"/>
+          <w:sz w:val="20"/>
+          <w:szCs w:val="20"/>
+        </w:rPr>
+        <w:br/>
+        <w:t>- Medium: longer logs with more complex events</w:t>
+      </w:r>
+      <w:r>
+        <w:rPr>
+          <w:rFonts w:asciiTheme="minorBidi" w:hAnsiTheme="minorBidi"/>
+          <w:sz w:val="20"/>
+          <w:szCs w:val="20"/>
+        </w:rPr>
+        <w:br/>
+        <w:t>- Hard: long, ambiguous logs requiring advanced reasoning</w:t>
+      </w:r>
+      <w:r>
+        <w:rPr>
+          <w:rFonts w:asciiTheme="minorBidi" w:hAnsiTheme="minorBidi"/>
+          <w:sz w:val="20"/>
+          <w:szCs w:val="20"/>
+        </w:rPr>
+        <w:br/>
+      </w:r>
+      <w:r>
+        <w:rPr>
+          <w:rFonts w:asciiTheme="minorBidi" w:hAnsiTheme="minorBidi"/>
+          <w:sz w:val="20"/>
+          <w:szCs w:val="20"/>
+        </w:rPr>
+        <w:br/>
+        <w:t>We generated at least 150 examples, each tagged with its difficulty level.</w:t>
+      </w:r>
+    </w:p>
+    <w:p>
+      <w:pPr>
+        <w:bidi w:val="0"/>
+        <w:rPr>
+          <w:rFonts w:asciiTheme="minorBidi" w:hAnsiTheme="minorBidi"/>
           <w:b/>
           <w:bCs/>
           <w:sz w:val="20"/>
@@ -76,12 +222,76 @@
           <w:u w:val="single"/>
         </w:rPr>
       </w:pPr>
+      <w:r>
+        <w:rPr>
+          <w:rFonts w:asciiTheme="minorBidi" w:hAnsiTheme="minorBidi"/>
+          <w:b/>
+          <w:bCs/>
+          <w:sz w:val="20"/>
+          <w:szCs w:val="20"/>
+          <w:u w:val="single"/>
+        </w:rPr>
+        <w:t>Evaluation Method</w:t>
+      </w:r>
     </w:p>
     <w:p>
       <w:pPr>
         <w:bidi w:val="0"/>
         <w:rPr>
           <w:rFonts w:asciiTheme="minorBidi" w:hAnsiTheme="minorBidi"/>
+          <w:sz w:val="20"/>
+          <w:szCs w:val="20"/>
+        </w:rPr>
+      </w:pPr>
+      <w:r>
+        <w:rPr>
+          <w:rFonts w:asciiTheme="minorBidi" w:hAnsiTheme="minorBidi"/>
+          <w:sz w:val="20"/>
+          <w:szCs w:val="20"/>
+        </w:rPr>
+        <w:t>We implemented `evaluation.py` to measure the accuracy of LLM outputs compared to ground truth reports. The evaluation supports two modes:</w:t>
+      </w:r>
+      <w:r>
+        <w:rPr>
+          <w:rFonts w:asciiTheme="minorBidi" w:hAnsiTheme="minorBidi"/>
+          <w:sz w:val="20"/>
+          <w:szCs w:val="20"/>
+        </w:rPr>
+        <w:br/>
+        <w:t>- Field-by-field comparison: Each stat is checked individually.</w:t>
+      </w:r>
+      <w:r>
+        <w:rPr>
+          <w:rFonts w:asciiTheme="minorBidi" w:hAnsiTheme="minorBidi"/>
+          <w:sz w:val="20"/>
+          <w:szCs w:val="20"/>
+        </w:rPr>
+        <w:br/>
+        <w:t>- Fractional per block: Each team/player contributes proportionally, rewarding partial correctness.</w:t>
+      </w:r>
+      <w:r>
+        <w:rPr>
+          <w:rFonts w:asciiTheme="minorBidi" w:hAnsiTheme="minorBidi"/>
+          <w:sz w:val="20"/>
+          <w:szCs w:val="20"/>
+        </w:rPr>
+        <w:br/>
+      </w:r>
+      <w:r>
+        <w:rPr>
+          <w:rFonts w:asciiTheme="minorBidi" w:hAnsiTheme="minorBidi"/>
+          <w:sz w:val="20"/>
+          <w:szCs w:val="20"/>
+        </w:rPr>
+        <w:br/>
+        <w:t>Special care is taken to penalize missing players, mismatched scores, or incorrect stats, while rewarding correct all-zero stats for non-participants.</w:t>
+      </w:r>
+    </w:p>
+    <w:p>
+      <w:pPr>
+        <w:bidi w:val="0"/>
+        <w:rPr>
+          <w:rFonts w:asciiTheme="minorBidi" w:hAnsiTheme="minorBidi"/>
           <w:b/>
           <w:bCs/>
           <w:sz w:val="20"/>
@@ -89,12 +299,262 @@
           <w:u w:val="single"/>
         </w:rPr>
       </w:pPr>
+      <w:r>
+        <w:rPr>
+          <w:rFonts w:asciiTheme="minorBidi" w:hAnsiTheme="minorBidi"/>
+          <w:b/>
+          <w:bCs/>
+          <w:sz w:val="20"/>
+          <w:szCs w:val="20"/>
+          <w:u w:val="single"/>
+        </w:rPr>
+        <w:t>Models Tested</w:t>
+      </w:r>
     </w:p>
     <w:p>
       <w:pPr>
         <w:bidi w:val="0"/>
         <w:rPr>
           <w:rFonts w:asciiTheme="minorBidi" w:hAnsiTheme="minorBidi"/>
+          <w:sz w:val="20"/>
+          <w:szCs w:val="20"/>
+        </w:rPr>
+      </w:pPr>
+      <w:r>
+        <w:rPr>
+          <w:rFonts w:asciiTheme="minorBidi" w:hAnsiTheme="minorBidi"/>
+          <w:sz w:val="20"/>
+          <w:szCs w:val="20"/>
+        </w:rPr>
+        <w:t>We evaluated multiple LLMs using LiteLLM as the unified API.</w:t>
+      </w:r>
+      <w:r>
+        <w:rPr>
+          <w:rFonts w:asciiTheme="minorBidi" w:hAnsiTheme="minorBidi"/>
+          <w:sz w:val="20"/>
+          <w:szCs w:val="20"/>
+        </w:rPr>
+        <w:br/>
+      </w:r>
+      <w:r>
+        <w:rPr>
+          <w:rFonts w:asciiTheme="minorBidi" w:hAnsiTheme="minorBidi"/>
+          <w:sz w:val="20"/>
+          <w:szCs w:val="20"/>
+        </w:rPr>
+        <w:t>The following models were tested (results will be filled later):</w:t>
+      </w:r>
+      <w:r>
+        <w:rPr>
+          <w:rFonts w:asciiTheme="minorBidi" w:hAnsiTheme="minorBidi"/>
+          <w:sz w:val="20"/>
+          <w:szCs w:val="20"/>
+        </w:rPr>
+        <w:br/>
+      </w:r>
+      <w:r>
+        <w:rPr>
+          <w:rFonts w:asciiTheme="minorBidi" w:hAnsiTheme="minorBidi"/>
+          <w:sz w:val="20"/>
+          <w:szCs w:val="20"/>
+        </w:rPr>
+        <w:br/>
+        <w:t xml:space="preserve">- GPT-4o: </w:t>
+      </w:r>
+      <w:r>
+        <w:rPr>
+          <w:rFonts w:asciiTheme="minorBidi" w:hAnsiTheme="minorBidi"/>
+          <w:sz w:val="20"/>
+          <w:szCs w:val="20"/>
+        </w:rPr>
+        <w:t xml:space="preserve">Total </w:t>
+      </w:r>
+      <w:r>
+        <w:rPr>
+          <w:rFonts w:asciiTheme="minorBidi" w:hAnsiTheme="minorBidi"/>
+          <w:sz w:val="20"/>
+          <w:szCs w:val="20"/>
+        </w:rPr>
+        <w:t>Average accuracy (field) = ___% ; (fractional) = ___%</w:t>
+      </w:r>
+      <w:r>
+        <w:rPr>
+          <w:rFonts w:asciiTheme="minorBidi" w:hAnsiTheme="minorBidi"/>
+          <w:sz w:val="20"/>
+          <w:szCs w:val="20"/>
+        </w:rPr>
+        <w:br/>
+        <w:t>Easy ___, Medium___, Hard ___</w:t>
+      </w:r>
+      <w:r>
+        <w:rPr>
+          <w:rFonts w:asciiTheme="minorBidi" w:hAnsiTheme="minorBidi"/>
+          <w:sz w:val="20"/>
+          <w:szCs w:val="20"/>
+        </w:rPr>
+        <w:br/>
+        <w:t>- o3-mini: Average accuracy (field) = ___% ; (fractional) = ___%</w:t>
+      </w:r>
+      <w:r>
+        <w:rPr>
+          <w:rFonts w:asciiTheme="minorBidi" w:hAnsiTheme="minorBidi"/>
+          <w:sz w:val="20"/>
+          <w:szCs w:val="20"/>
+        </w:rPr>
+        <w:br/>
+      </w:r>
+      <w:r>
+        <w:rPr>
+          <w:rFonts w:asciiTheme="minorBidi" w:hAnsiTheme="minorBidi"/>
+          <w:sz w:val="20"/>
+          <w:szCs w:val="20"/>
+        </w:rPr>
+        <w:t>Easy ___, Medium___, Hard ___</w:t>
+      </w:r>
+      <w:r>
+        <w:rPr>
+          <w:rFonts w:asciiTheme="minorBidi" w:hAnsiTheme="minorBidi"/>
+          <w:sz w:val="20"/>
+          <w:szCs w:val="20"/>
+        </w:rPr>
+        <w:br/>
+        <w:t>- Gemini 1.5-pro: Average accuracy (field) = ___% ; (fractional) = ___%</w:t>
+      </w:r>
+      <w:r>
+        <w:rPr>
+          <w:rFonts w:asciiTheme="minorBidi" w:hAnsiTheme="minorBidi"/>
+          <w:sz w:val="20"/>
+          <w:szCs w:val="20"/>
+        </w:rPr>
+        <w:br/>
+      </w:r>
+      <w:r>
+        <w:rPr>
+          <w:rFonts w:asciiTheme="minorBidi" w:hAnsiTheme="minorBidi"/>
+          <w:sz w:val="20"/>
+          <w:szCs w:val="20"/>
+        </w:rPr>
+        <w:t>Easy ___, Medium___, Hard ___</w:t>
+      </w:r>
+      <w:r>
+        <w:rPr>
+          <w:rFonts w:asciiTheme="minorBidi" w:hAnsiTheme="minorBidi"/>
+          <w:sz w:val="20"/>
+          <w:szCs w:val="20"/>
+        </w:rPr>
+        <w:br/>
+        <w:t>- Gemini 2.5-flash: Average accuracy (field) = ___% ; (fractional) = ___%</w:t>
+      </w:r>
+      <w:r>
+        <w:rPr>
+          <w:rFonts w:asciiTheme="minorBidi" w:hAnsiTheme="minorBidi"/>
+          <w:sz w:val="20"/>
+          <w:szCs w:val="20"/>
+        </w:rPr>
+        <w:br/>
+      </w:r>
+      <w:r>
+        <w:rPr>
+          <w:rFonts w:asciiTheme="minorBidi" w:hAnsiTheme="minorBidi"/>
+          <w:sz w:val="20"/>
+          <w:szCs w:val="20"/>
+        </w:rPr>
+        <w:t>Easy ___, Medium___, Hard ___</w:t>
+      </w:r>
+      <w:r>
+        <w:rPr>
+          <w:rFonts w:asciiTheme="minorBidi" w:hAnsiTheme="minorBidi"/>
+          <w:sz w:val="20"/>
+          <w:szCs w:val="20"/>
+        </w:rPr>
+        <w:br/>
+        <w:t>- Claude Opus 4: Average accuracy (field) = ___% ; (fractional) = ___%</w:t>
+      </w:r>
+      <w:r>
+        <w:rPr>
+          <w:rFonts w:asciiTheme="minorBidi" w:hAnsiTheme="minorBidi"/>
+          <w:sz w:val="20"/>
+          <w:szCs w:val="20"/>
+        </w:rPr>
+        <w:br/>
+      </w:r>
+      <w:r>
+        <w:rPr>
+          <w:rFonts w:asciiTheme="minorBidi" w:hAnsiTheme="minorBidi"/>
+          <w:sz w:val="20"/>
+          <w:szCs w:val="20"/>
+        </w:rPr>
+        <w:t>Easy ___, Medium___, Hard ___</w:t>
+      </w:r>
+      <w:r>
+        <w:rPr>
+          <w:rFonts w:asciiTheme="minorBidi" w:hAnsiTheme="minorBidi"/>
+          <w:sz w:val="20"/>
+          <w:szCs w:val="20"/>
+        </w:rPr>
+        <w:br/>
+        <w:t>- Grok-3: Average accuracy (field) = ___% ; (fractional) = ___%</w:t>
+      </w:r>
+      <w:r>
+        <w:rPr>
+          <w:rFonts w:asciiTheme="minorBidi" w:hAnsiTheme="minorBidi"/>
+          <w:sz w:val="20"/>
+          <w:szCs w:val="20"/>
+        </w:rPr>
+        <w:br/>
+      </w:r>
+      <w:r>
+        <w:rPr>
+          <w:rFonts w:asciiTheme="minorBidi" w:hAnsiTheme="minorBidi"/>
+          <w:sz w:val="20"/>
+          <w:szCs w:val="20"/>
+        </w:rPr>
+        <w:t>Easy ___, Medium___, Hard ___</w:t>
+      </w:r>
+      <w:r>
+        <w:rPr>
+          <w:rFonts w:asciiTheme="minorBidi" w:hAnsiTheme="minorBidi"/>
+          <w:sz w:val="20"/>
+          <w:szCs w:val="20"/>
+        </w:rPr>
+        <w:br/>
+      </w:r>
+    </w:p>
+    <w:p>
+      <w:pPr>
+        <w:bidi w:val="0"/>
+        <w:rPr>
+          <w:rFonts w:asciiTheme="minorBidi" w:hAnsiTheme="minorBidi"/>
+          <w:sz w:val="20"/>
+          <w:szCs w:val="20"/>
+        </w:rPr>
+      </w:pPr>
+    </w:p>
+    <w:p>
+      <w:pPr>
+        <w:bidi w:val="0"/>
+        <w:rPr>
+          <w:rFonts w:asciiTheme="minorBidi" w:hAnsiTheme="minorBidi"/>
+          <w:sz w:val="20"/>
+          <w:szCs w:val="20"/>
+        </w:rPr>
+      </w:pPr>
+    </w:p>
+    <w:p>
+      <w:pPr>
+        <w:bidi w:val="0"/>
+        <w:rPr>
+          <w:rFonts w:asciiTheme="minorBidi" w:hAnsiTheme="minorBidi"/>
+          <w:sz w:val="20"/>
+          <w:szCs w:val="20"/>
+        </w:rPr>
+      </w:pPr>
+    </w:p>
+    <w:p>
+      <w:pPr>
+        <w:bidi w:val="0"/>
+        <w:rPr>
+          <w:rFonts w:asciiTheme="minorBidi" w:hAnsiTheme="minorBidi"/>
           <w:b/>
           <w:bCs/>
           <w:sz w:val="20"/>
@@ -102,12 +562,121 @@
           <w:u w:val="single"/>
         </w:rPr>
       </w:pPr>
+      <w:r>
+        <w:rPr>
+          <w:rFonts w:asciiTheme="minorBidi" w:hAnsiTheme="minorBidi"/>
+          <w:b/>
+          <w:bCs/>
+          <w:sz w:val="20"/>
+          <w:szCs w:val="20"/>
+          <w:u w:val="single"/>
+        </w:rPr>
+        <w:lastRenderedPageBreak/>
+        <w:t>Analysis &amp; Insights</w:t>
+      </w:r>
     </w:p>
     <w:p>
       <w:pPr>
         <w:bidi w:val="0"/>
         <w:rPr>
           <w:rFonts w:asciiTheme="minorBidi" w:hAnsiTheme="minorBidi"/>
+          <w:sz w:val="20"/>
+          <w:szCs w:val="20"/>
+        </w:rPr>
+      </w:pPr>
+      <w:r>
+        <w:rPr>
+          <w:rFonts w:asciiTheme="minorBidi" w:hAnsiTheme="minorBidi"/>
+          <w:sz w:val="20"/>
+          <w:szCs w:val="20"/>
+        </w:rPr>
+        <w:t>Typical strengths observed:</w:t>
+      </w:r>
+      <w:r>
+        <w:rPr>
+          <w:rFonts w:asciiTheme="minorBidi" w:hAnsiTheme="minorBidi"/>
+          <w:sz w:val="20"/>
+          <w:szCs w:val="20"/>
+        </w:rPr>
+        <w:br/>
+        <w:t>- Accurate stat aggregation on short/basic examples</w:t>
+      </w:r>
+      <w:r>
+        <w:rPr>
+          <w:rFonts w:asciiTheme="minorBidi" w:hAnsiTheme="minorBidi"/>
+          <w:sz w:val="20"/>
+          <w:szCs w:val="20"/>
+        </w:rPr>
+        <w:br/>
+        <w:t>- Correct handling of JSON format when supported natively</w:t>
+      </w:r>
+      <w:r>
+        <w:rPr>
+          <w:rFonts w:asciiTheme="minorBidi" w:hAnsiTheme="minorBidi"/>
+          <w:sz w:val="20"/>
+          <w:szCs w:val="20"/>
+        </w:rPr>
+        <w:br/>
+      </w:r>
+      <w:r>
+        <w:rPr>
+          <w:rFonts w:asciiTheme="minorBidi" w:hAnsiTheme="minorBidi"/>
+          <w:sz w:val="20"/>
+          <w:szCs w:val="20"/>
+        </w:rPr>
+        <w:br/>
+        <w:t>Typical weaknesses observed:</w:t>
+      </w:r>
+      <w:r>
+        <w:rPr>
+          <w:rFonts w:asciiTheme="minorBidi" w:hAnsiTheme="minorBidi"/>
+          <w:sz w:val="20"/>
+          <w:szCs w:val="20"/>
+        </w:rPr>
+        <w:br/>
+        <w:t>- Models often produced malformed JSON</w:t>
+      </w:r>
+      <w:r>
+        <w:rPr>
+          <w:rFonts w:asciiTheme="minorBidi" w:hAnsiTheme="minorBidi"/>
+          <w:sz w:val="20"/>
+          <w:szCs w:val="20"/>
+        </w:rPr>
+        <w:br/>
+        <w:t>- All-zero reports when failing to parse game logs</w:t>
+      </w:r>
+      <w:r>
+        <w:rPr>
+          <w:rFonts w:asciiTheme="minorBidi" w:hAnsiTheme="minorBidi"/>
+          <w:sz w:val="20"/>
+          <w:szCs w:val="20"/>
+        </w:rPr>
+        <w:br/>
+        <w:t>- Nested or misplaced team objects</w:t>
+      </w:r>
+      <w:r>
+        <w:rPr>
+          <w:rFonts w:asciiTheme="minorBidi" w:hAnsiTheme="minorBidi"/>
+          <w:sz w:val="20"/>
+          <w:szCs w:val="20"/>
+        </w:rPr>
+        <w:br/>
+      </w:r>
+      <w:r>
+        <w:rPr>
+          <w:rFonts w:asciiTheme="minorBidi" w:hAnsiTheme="minorBidi"/>
+          <w:sz w:val="20"/>
+          <w:szCs w:val="20"/>
+        </w:rPr>
+        <w:br/>
+        <w:t>Harder examples exposed limitations in long-context reasoning and structured output control.</w:t>
+      </w:r>
+    </w:p>
+    <w:p>
+      <w:pPr>
+        <w:bidi w:val="0"/>
+        <w:rPr>
+          <w:rFonts w:asciiTheme="minorBidi" w:hAnsiTheme="minorBidi"/>
           <w:b/>
           <w:bCs/>
           <w:sz w:val="20"/>
@@ -115,396 +684,43 @@
           <w:u w:val="single"/>
         </w:rPr>
       </w:pPr>
+      <w:r>
+        <w:rPr>
+          <w:rFonts w:asciiTheme="minorBidi" w:hAnsiTheme="minorBidi"/>
+          <w:b/>
+          <w:bCs/>
+          <w:sz w:val="20"/>
+          <w:szCs w:val="20"/>
+          <w:u w:val="single"/>
+        </w:rPr>
+        <w:t>Conclusion &amp; Future Work</w:t>
+      </w:r>
     </w:p>
     <w:p>
       <w:pPr>
         <w:bidi w:val="0"/>
         <w:rPr>
           <w:rFonts w:asciiTheme="minorBidi" w:hAnsiTheme="minorBidi"/>
-          <w:b/>
-          <w:bCs/>
-          <w:sz w:val="20"/>
-          <w:szCs w:val="20"/>
-          <w:u w:val="single"/>
-        </w:rPr>
-      </w:pPr>
-    </w:p>
-    <w:p>
-      <w:pPr>
-        <w:bidi w:val="0"/>
-        <w:rPr>
-          <w:rFonts w:asciiTheme="minorBidi" w:hAnsiTheme="minorBidi"/>
-          <w:b/>
-          <w:bCs/>
-          <w:sz w:val="20"/>
-          <w:szCs w:val="20"/>
-          <w:u w:val="single"/>
-        </w:rPr>
-      </w:pPr>
-    </w:p>
-    <w:p>
-      <w:pPr>
-        <w:bidi w:val="0"/>
-        <w:rPr>
-          <w:rFonts w:asciiTheme="minorBidi" w:hAnsiTheme="minorBidi"/>
-          <w:b/>
-          <w:bCs/>
-          <w:sz w:val="20"/>
-          <w:szCs w:val="20"/>
-          <w:u w:val="single"/>
-        </w:rPr>
-      </w:pPr>
-    </w:p>
-    <w:p>
-      <w:pPr>
-        <w:bidi w:val="0"/>
-        <w:rPr>
-          <w:rFonts w:asciiTheme="minorBidi" w:hAnsiTheme="minorBidi"/>
-          <w:b/>
-          <w:bCs/>
-          <w:sz w:val="20"/>
-          <w:szCs w:val="20"/>
-          <w:u w:val="single"/>
-        </w:rPr>
-      </w:pPr>
-    </w:p>
-    <w:p>
-      <w:pPr>
-        <w:bidi w:val="0"/>
-        <w:rPr>
-          <w:rFonts w:asciiTheme="minorBidi" w:hAnsiTheme="minorBidi"/>
-          <w:b/>
-          <w:bCs/>
-          <w:sz w:val="20"/>
-          <w:szCs w:val="20"/>
-          <w:u w:val="single"/>
-        </w:rPr>
-      </w:pPr>
-    </w:p>
-    <w:p>
-      <w:pPr>
-        <w:bidi w:val="0"/>
-        <w:rPr>
-          <w:rFonts w:asciiTheme="minorBidi" w:hAnsiTheme="minorBidi"/>
-          <w:b/>
-          <w:bCs/>
-          <w:sz w:val="20"/>
-          <w:szCs w:val="20"/>
-          <w:u w:val="single"/>
-        </w:rPr>
-      </w:pPr>
-    </w:p>
-    <w:p>
-      <w:pPr>
-        <w:bidi w:val="0"/>
-        <w:rPr>
-          <w:rFonts w:asciiTheme="minorBidi" w:hAnsiTheme="minorBidi"/>
-          <w:b/>
-          <w:bCs/>
-          <w:sz w:val="20"/>
-          <w:szCs w:val="20"/>
-          <w:u w:val="single"/>
-        </w:rPr>
-      </w:pPr>
-    </w:p>
-    <w:p>
-      <w:pPr>
-        <w:bidi w:val="0"/>
-        <w:rPr>
-          <w:rFonts w:asciiTheme="minorBidi" w:hAnsiTheme="minorBidi"/>
-          <w:b/>
-          <w:bCs/>
-          <w:sz w:val="20"/>
-          <w:szCs w:val="20"/>
-          <w:u w:val="single"/>
-        </w:rPr>
-      </w:pPr>
-    </w:p>
-    <w:p>
-      <w:pPr>
-        <w:bidi w:val="0"/>
-        <w:rPr>
-          <w:rFonts w:asciiTheme="minorBidi" w:hAnsiTheme="minorBidi"/>
-          <w:b/>
-          <w:bCs/>
-          <w:sz w:val="20"/>
-          <w:szCs w:val="20"/>
-          <w:u w:val="single"/>
-        </w:rPr>
-      </w:pPr>
-    </w:p>
-    <w:p>
-      <w:pPr>
-        <w:bidi w:val="0"/>
-        <w:rPr>
-          <w:rFonts w:asciiTheme="minorBidi" w:hAnsiTheme="minorBidi"/>
-          <w:b/>
-          <w:bCs/>
-          <w:sz w:val="20"/>
-          <w:szCs w:val="20"/>
-          <w:u w:val="single"/>
-        </w:rPr>
-      </w:pPr>
-    </w:p>
-    <w:p>
-      <w:pPr>
-        <w:bidi w:val="0"/>
-        <w:rPr>
-          <w:rFonts w:asciiTheme="minorBidi" w:hAnsiTheme="minorBidi"/>
-          <w:b/>
-          <w:bCs/>
-          <w:sz w:val="20"/>
-          <w:szCs w:val="20"/>
-          <w:u w:val="single"/>
-        </w:rPr>
-      </w:pPr>
-    </w:p>
-    <w:p>
-      <w:pPr>
-        <w:bidi w:val="0"/>
-        <w:rPr>
-          <w:rFonts w:asciiTheme="minorBidi" w:hAnsiTheme="minorBidi"/>
-          <w:b/>
-          <w:bCs/>
-          <w:sz w:val="20"/>
-          <w:szCs w:val="20"/>
-          <w:u w:val="single"/>
-        </w:rPr>
-      </w:pPr>
-    </w:p>
-    <w:p>
-      <w:pPr>
-        <w:bidi w:val="0"/>
-        <w:rPr>
-          <w:rFonts w:asciiTheme="minorBidi" w:hAnsiTheme="minorBidi"/>
-          <w:b/>
-          <w:bCs/>
-          <w:sz w:val="20"/>
-          <w:szCs w:val="20"/>
-          <w:u w:val="single"/>
-        </w:rPr>
-      </w:pPr>
-    </w:p>
-    <w:p>
-      <w:pPr>
-        <w:bidi w:val="0"/>
-        <w:rPr>
-          <w:rFonts w:asciiTheme="minorBidi" w:hAnsiTheme="minorBidi"/>
-          <w:b/>
-          <w:bCs/>
-          <w:sz w:val="20"/>
-          <w:szCs w:val="20"/>
-          <w:u w:val="single"/>
-        </w:rPr>
-      </w:pPr>
-    </w:p>
-    <w:p>
-      <w:pPr>
-        <w:bidi w:val="0"/>
-        <w:rPr>
-          <w:rFonts w:asciiTheme="minorBidi" w:hAnsiTheme="minorBidi"/>
-          <w:b/>
-          <w:bCs/>
-          <w:sz w:val="20"/>
-          <w:szCs w:val="20"/>
-          <w:u w:val="single"/>
-        </w:rPr>
-      </w:pPr>
-    </w:p>
-    <w:p>
-      <w:pPr>
-        <w:bidi w:val="0"/>
-        <w:rPr>
-          <w:rFonts w:asciiTheme="minorBidi" w:hAnsiTheme="minorBidi"/>
-          <w:b/>
-          <w:bCs/>
-          <w:sz w:val="20"/>
-          <w:szCs w:val="20"/>
-          <w:u w:val="single"/>
-        </w:rPr>
-      </w:pPr>
-    </w:p>
-    <w:p>
-      <w:pPr>
-        <w:bidi w:val="0"/>
-        <w:rPr>
-          <w:rFonts w:asciiTheme="minorBidi" w:hAnsiTheme="minorBidi"/>
-          <w:b/>
-          <w:bCs/>
-          <w:sz w:val="20"/>
-          <w:szCs w:val="20"/>
-          <w:u w:val="single"/>
-        </w:rPr>
-      </w:pPr>
-    </w:p>
-    <w:p>
-      <w:pPr>
-        <w:bidi w:val="0"/>
-        <w:rPr>
-          <w:rFonts w:asciiTheme="minorBidi" w:hAnsiTheme="minorBidi"/>
-          <w:b/>
-          <w:bCs/>
-          <w:sz w:val="20"/>
-          <w:szCs w:val="20"/>
-          <w:u w:val="single"/>
-        </w:rPr>
-      </w:pPr>
-    </w:p>
-    <w:p>
-      <w:pPr>
-        <w:bidi w:val="0"/>
-        <w:rPr>
-          <w:rFonts w:asciiTheme="minorBidi" w:hAnsiTheme="minorBidi"/>
-          <w:b/>
-          <w:bCs/>
-          <w:sz w:val="20"/>
-          <w:szCs w:val="20"/>
-          <w:u w:val="single"/>
-        </w:rPr>
-      </w:pPr>
-    </w:p>
-    <w:p>
-      <w:pPr>
-        <w:bidi w:val="0"/>
-        <w:rPr>
-          <w:rFonts w:asciiTheme="minorBidi" w:hAnsiTheme="minorBidi"/>
-          <w:b/>
-          <w:bCs/>
-          <w:sz w:val="20"/>
-          <w:szCs w:val="20"/>
-          <w:u w:val="single"/>
-        </w:rPr>
-      </w:pPr>
-    </w:p>
-    <w:p>
-      <w:pPr>
-        <w:bidi w:val="0"/>
-        <w:rPr>
-          <w:rFonts w:asciiTheme="minorBidi" w:hAnsiTheme="minorBidi"/>
-          <w:b/>
-          <w:bCs/>
-          <w:sz w:val="20"/>
-          <w:szCs w:val="20"/>
-          <w:u w:val="single"/>
-        </w:rPr>
-      </w:pPr>
-    </w:p>
-    <w:p>
-      <w:pPr>
-        <w:bidi w:val="0"/>
-        <w:rPr>
-          <w:rFonts w:asciiTheme="minorBidi" w:hAnsiTheme="minorBidi"/>
-          <w:b/>
-          <w:bCs/>
-          <w:sz w:val="20"/>
-          <w:szCs w:val="20"/>
-          <w:u w:val="single"/>
-        </w:rPr>
-      </w:pPr>
-    </w:p>
-    <w:p>
-      <w:pPr>
-        <w:bidi w:val="0"/>
-        <w:rPr>
-          <w:rFonts w:asciiTheme="minorBidi" w:hAnsiTheme="minorBidi"/>
-          <w:b/>
-          <w:bCs/>
-          <w:sz w:val="20"/>
-          <w:szCs w:val="20"/>
-          <w:u w:val="single"/>
-        </w:rPr>
-      </w:pPr>
-    </w:p>
-    <w:p>
-      <w:pPr>
-        <w:bidi w:val="0"/>
-        <w:rPr>
-          <w:rFonts w:asciiTheme="minorBidi" w:hAnsiTheme="minorBidi"/>
-          <w:b/>
-          <w:bCs/>
-          <w:sz w:val="20"/>
-          <w:szCs w:val="20"/>
-          <w:u w:val="single"/>
-        </w:rPr>
-      </w:pPr>
-    </w:p>
-    <w:p>
-      <w:pPr>
-        <w:bidi w:val="0"/>
-        <w:rPr>
-          <w:rFonts w:asciiTheme="minorBidi" w:hAnsiTheme="minorBidi"/>
-          <w:b/>
-          <w:bCs/>
-          <w:sz w:val="20"/>
-          <w:szCs w:val="20"/>
-          <w:u w:val="single"/>
-        </w:rPr>
-      </w:pPr>
-    </w:p>
-    <w:p>
-      <w:pPr>
-        <w:bidi w:val="0"/>
-        <w:rPr>
-          <w:rFonts w:asciiTheme="minorBidi" w:hAnsiTheme="minorBidi"/>
-          <w:b/>
-          <w:bCs/>
-          <w:sz w:val="20"/>
-          <w:szCs w:val="20"/>
-          <w:u w:val="single"/>
-        </w:rPr>
-      </w:pPr>
-    </w:p>
-    <w:p>
-      <w:pPr>
-        <w:bidi w:val="0"/>
-        <w:rPr>
-          <w:rFonts w:asciiTheme="minorBidi" w:hAnsiTheme="minorBidi"/>
-          <w:b/>
-          <w:bCs/>
-          <w:sz w:val="20"/>
-          <w:szCs w:val="20"/>
-          <w:u w:val="single"/>
-        </w:rPr>
-      </w:pPr>
-    </w:p>
-    <w:p>
-      <w:pPr>
-        <w:bidi w:val="0"/>
-        <w:rPr>
-          <w:rFonts w:asciiTheme="minorBidi" w:hAnsiTheme="minorBidi"/>
-          <w:b/>
-          <w:bCs/>
-          <w:sz w:val="20"/>
-          <w:szCs w:val="20"/>
-          <w:u w:val="single"/>
-        </w:rPr>
-      </w:pPr>
-    </w:p>
-    <w:p>
-      <w:pPr>
-        <w:bidi w:val="0"/>
-        <w:rPr>
-          <w:rFonts w:asciiTheme="minorBidi" w:hAnsiTheme="minorBidi"/>
-          <w:b/>
-          <w:bCs/>
-          <w:sz w:val="20"/>
-          <w:szCs w:val="20"/>
-          <w:u w:val="single"/>
-        </w:rPr>
-      </w:pPr>
-    </w:p>
-    <w:p>
-      <w:pPr>
-        <w:bidi w:val="0"/>
-        <w:rPr>
-          <w:rFonts w:asciiTheme="minorBidi" w:hAnsiTheme="minorBidi"/>
-          <w:b/>
-          <w:bCs/>
-          <w:sz w:val="20"/>
-          <w:szCs w:val="20"/>
-          <w:u w:val="single"/>
-        </w:rPr>
-      </w:pPr>
+          <w:sz w:val="20"/>
+          <w:szCs w:val="20"/>
+        </w:rPr>
+      </w:pPr>
+      <w:r>
+        <w:rPr>
+          <w:rFonts w:asciiTheme="minorBidi" w:hAnsiTheme="minorBidi"/>
+          <w:sz w:val="20"/>
+          <w:szCs w:val="20"/>
+        </w:rPr>
+        <w:t>We created a challenging dataset and evaluation framework for measuring structured reasoning of LLMs in sports analytics. Our results highlight that while modern LLMs can handle simple aggregation, they still struggle with long-context structured reasoning. Future directions include fine-tuning models on structured sports data, integrating retrieval or tool-based reasoning, and enforcing JSON schemas more robustly</w:t>
+      </w:r>
+      <w:r>
+        <w:rPr>
+          <w:rFonts w:asciiTheme="minorBidi" w:hAnsiTheme="minorBidi"/>
+          <w:sz w:val="20"/>
+          <w:szCs w:val="20"/>
+        </w:rPr>
+        <w:t>.</w:t>
+      </w:r>
     </w:p>
     <w:sectPr>
       <w:headerReference w:type="default" r:id="rId7"/>
@@ -576,7 +792,7 @@
       <w:pStyle w:val="Header"/>
       <w:jc w:val="center"/>
       <w:rPr>
-        <w:rFonts w:asciiTheme="minorBidi" w:hAnsiTheme="minorBidi" w:hint="cs"/>
+        <w:rFonts w:asciiTheme="minorBidi" w:hAnsiTheme="minorBidi"/>
         <w:sz w:val="20"/>
         <w:szCs w:val="20"/>
         <w:rtl/>
@@ -618,6 +834,7 @@
           <w:docPartUnique/>
         </w:docPartObj>
       </w:sdtPr>
+      <w:sdtEndPr/>
       <w:sdtContent>
         <w:r>
           <w:rPr>

</xml_diff>